<commit_message>
Https server set up facebok and spotify logins working, this project will eventually be replaced by a 64bit version, in the next week to accommodate the ML app
</commit_message>
<xml_diff>
--- a/InterimReport.docx
+++ b/InterimReport.docx
@@ -151,9 +151,9 @@
         <w:tblLook w:val="04A0" w:firstRow="1" w:lastRow="0" w:firstColumn="1" w:lastColumn="0" w:noHBand="0" w:noVBand="1"/>
       </w:tblPr>
       <w:tblGrid>
-        <w:gridCol w:w="3263"/>
-        <w:gridCol w:w="2264"/>
-        <w:gridCol w:w="2763"/>
+        <w:gridCol w:w="3199"/>
+        <w:gridCol w:w="2308"/>
+        <w:gridCol w:w="2783"/>
       </w:tblGrid>
       <w:tr>
         <w:trPr>
@@ -351,11 +351,18 @@
           <w:p>
             <w:pPr>
               <w:spacing w:line="360" w:lineRule="auto"/>
-              <w:jc w:val="center"/>
               <w:rPr>
                 <w:b/>
               </w:rPr>
             </w:pPr>
+            <w:r>
+              <w:rPr>
+                <w:b/>
+              </w:rPr>
+              <w:t>https://github.com/SemajDraw/LocalGigs</w:t>
+            </w:r>
+            <w:bookmarkStart w:id="0" w:name="_GoBack"/>
+            <w:bookmarkEnd w:id="0"/>
           </w:p>
         </w:tc>
       </w:tr>
@@ -1730,12 +1737,12 @@
         <w:spacing w:line="360" w:lineRule="auto"/>
         <w:jc w:val="both"/>
       </w:pPr>
-      <w:bookmarkStart w:id="0" w:name="_Toc369351923"/>
+      <w:bookmarkStart w:id="1" w:name="_Toc369351923"/>
       <w:r>
         <w:lastRenderedPageBreak/>
         <w:t>Project Statement</w:t>
       </w:r>
-      <w:bookmarkEnd w:id="0"/>
+      <w:bookmarkEnd w:id="1"/>
     </w:p>
     <w:p>
       <w:pPr>
@@ -1766,11 +1773,11 @@
         <w:spacing w:line="360" w:lineRule="auto"/>
         <w:jc w:val="both"/>
       </w:pPr>
-      <w:bookmarkStart w:id="1" w:name="_Toc369351924"/>
+      <w:bookmarkStart w:id="2" w:name="_Toc369351924"/>
       <w:r>
         <w:t>Research</w:t>
       </w:r>
-      <w:bookmarkEnd w:id="1"/>
+      <w:bookmarkEnd w:id="2"/>
     </w:p>
     <w:p>
       <w:pPr>
@@ -2413,8 +2420,6 @@
       <w:r>
         <w:t xml:space="preserve">. </w:t>
       </w:r>
-      <w:bookmarkStart w:id="2" w:name="_GoBack"/>
-      <w:bookmarkEnd w:id="2"/>
     </w:p>
     <w:p/>
     <w:p/>
@@ -4884,7 +4889,7 @@
 </file>
 
 <file path=customXml/itemProps1.xml><?xml version="1.0" encoding="utf-8"?>
-<ds:datastoreItem xmlns:ds="http://schemas.openxmlformats.org/officeDocument/2006/customXml" ds:itemID="{A87A12AF-CBF7-40EF-9605-2E79A25E4602}">
+<ds:datastoreItem xmlns:ds="http://schemas.openxmlformats.org/officeDocument/2006/customXml" ds:itemID="{49217BF1-C678-4D54-8628-7D73142A579B}">
   <ds:schemaRefs>
     <ds:schemaRef ds:uri="http://schemas.openxmlformats.org/officeDocument/2006/bibliography"/>
   </ds:schemaRefs>

</xml_diff>